<commit_message>
kleine weiziging aan doc vragen
</commit_message>
<xml_diff>
--- a/documentatie/manage en control/Vragen_aan_opdrachtgever.docx
+++ b/documentatie/manage en control/Vragen_aan_opdrachtgever.docx
@@ -19,7 +19,7 @@
             <mc:AlternateContent>
               <mc:Choice Requires="wpg">
                 <w:drawing>
-                  <wp:anchor distT="0" distB="0" distL="114300" distR="114300" simplePos="0" relativeHeight="251659264" behindDoc="1" locked="0" layoutInCell="1" allowOverlap="1" wp14:anchorId="19784D09" wp14:editId="37301AF3">
+                  <wp:anchor distT="0" distB="0" distL="114300" distR="114300" simplePos="0" relativeHeight="251659264" behindDoc="1" locked="0" layoutInCell="1" allowOverlap="1" wp14:anchorId="19784D09" wp14:editId="4252FCD7">
                     <wp:simplePos x="0" y="0"/>
                     <wp:positionH relativeFrom="page">
                       <wp:align>center</wp:align>
@@ -162,14 +162,12 @@
                                         </w:rPr>
                                         <w:t xml:space="preserve"> (1103194), Renske meester (1102643), Fabio Wolthuis (1093379) &amp; </w:t>
                                       </w:r>
-                                      <w:proofErr w:type="spellStart"/>
                                       <w:r>
                                         <w:rPr>
                                           <w:color w:val="FFFFFF" w:themeColor="background1"/>
                                         </w:rPr>
-                                        <w:t>Corne</w:t>
+                                        <w:t>Corné</w:t>
                                       </w:r>
-                                      <w:proofErr w:type="spellEnd"/>
                                       <w:r>
                                         <w:rPr>
                                           <w:color w:val="FFFFFF" w:themeColor="background1"/>
@@ -283,8 +281,10 @@
                             </wps:style>
                             <wps:txbx>
                               <w:txbxContent>
-                                <w:sdt>
-                                  <w:sdtPr>
+                                <w:p>
+                                  <w:pPr>
+                                    <w:pStyle w:val="NoSpacing"/>
+                                    <w:jc w:val="center"/>
                                     <w:rPr>
                                       <w:rFonts w:asciiTheme="majorHAnsi" w:eastAsiaTheme="majorEastAsia" w:hAnsiTheme="majorHAnsi" w:cstheme="majorBidi"/>
                                       <w:caps/>
@@ -292,25 +292,23 @@
                                       <w:sz w:val="72"/>
                                       <w:szCs w:val="72"/>
                                     </w:rPr>
-                                    <w:alias w:val="Title"/>
-                                    <w:tag w:val=""/>
-                                    <w:id w:val="-9991715"/>
-                                    <w:dataBinding w:prefixMappings="xmlns:ns0='http://purl.org/dc/elements/1.1/' xmlns:ns1='http://schemas.openxmlformats.org/package/2006/metadata/core-properties' " w:xpath="/ns1:coreProperties[1]/ns0:title[1]" w:storeItemID="{6C3C8BC8-F283-45AE-878A-BAB7291924A1}"/>
-                                    <w:text/>
-                                  </w:sdtPr>
-                                  <w:sdtContent>
-                                    <w:p>
-                                      <w:pPr>
-                                        <w:pStyle w:val="NoSpacing"/>
-                                        <w:jc w:val="center"/>
-                                        <w:rPr>
-                                          <w:rFonts w:asciiTheme="majorHAnsi" w:eastAsiaTheme="majorEastAsia" w:hAnsiTheme="majorHAnsi" w:cstheme="majorBidi"/>
-                                          <w:caps/>
-                                          <w:color w:val="156082" w:themeColor="accent1"/>
-                                          <w:sz w:val="72"/>
-                                          <w:szCs w:val="72"/>
-                                        </w:rPr>
-                                      </w:pPr>
+                                  </w:pPr>
+                                  <w:sdt>
+                                    <w:sdtPr>
+                                      <w:rPr>
+                                        <w:rFonts w:asciiTheme="majorHAnsi" w:eastAsiaTheme="majorEastAsia" w:hAnsiTheme="majorHAnsi" w:cstheme="majorBidi"/>
+                                        <w:caps/>
+                                        <w:color w:val="156082" w:themeColor="accent1"/>
+                                        <w:sz w:val="72"/>
+                                        <w:szCs w:val="72"/>
+                                      </w:rPr>
+                                      <w:alias w:val="Title"/>
+                                      <w:tag w:val=""/>
+                                      <w:id w:val="-9991715"/>
+                                      <w:dataBinding w:prefixMappings="xmlns:ns0='http://purl.org/dc/elements/1.1/' xmlns:ns1='http://schemas.openxmlformats.org/package/2006/metadata/core-properties' " w:xpath="/ns1:coreProperties[1]/ns0:title[1]" w:storeItemID="{6C3C8BC8-F283-45AE-878A-BAB7291924A1}"/>
+                                      <w:text/>
+                                    </w:sdtPr>
+                                    <w:sdtContent>
                                       <w:r>
                                         <w:rPr>
                                           <w:rFonts w:asciiTheme="majorHAnsi" w:eastAsiaTheme="majorEastAsia" w:hAnsiTheme="majorHAnsi" w:cstheme="majorBidi"/>
@@ -321,9 +319,25 @@
                                         </w:rPr>
                                         <w:t>vragen aan opdrachtgever</w:t>
                                       </w:r>
-                                    </w:p>
-                                  </w:sdtContent>
-                                </w:sdt>
+                                    </w:sdtContent>
+                                  </w:sdt>
+                                  <w:r>
+                                    <w:rPr>
+                                      <w:rFonts w:asciiTheme="majorHAnsi" w:eastAsiaTheme="majorEastAsia" w:hAnsiTheme="majorHAnsi" w:cstheme="majorBidi"/>
+                                      <w:caps/>
+                                      <w:color w:val="156082" w:themeColor="accent1"/>
+                                      <w:sz w:val="72"/>
+                                      <w:szCs w:val="72"/>
+                                    </w:rPr>
+                                    <w:br/>
+                                  </w:r>
+                                  <w:r>
+                                    <w:rPr>
+                                      <w:rStyle w:val="Heading3Char"/>
+                                    </w:rPr>
+                                    <w:t>groep 12</w:t>
+                                  </w:r>
+                                </w:p>
                               </w:txbxContent>
                             </wps:txbx>
                             <wps:bodyPr rot="0" spcFirstLastPara="0" vertOverflow="overflow" horzOverflow="overflow" vert="horz" wrap="square" lIns="457200" tIns="91440" rIns="457200" bIns="91440" numCol="1" spcCol="0" rtlCol="0" fromWordArt="0" anchor="ctr" anchorCtr="0" forceAA="0" compatLnSpc="1">
@@ -393,14 +407,12 @@
                                   </w:rPr>
                                   <w:t xml:space="preserve"> (1103194), Renske meester (1102643), Fabio Wolthuis (1093379) &amp; </w:t>
                                 </w:r>
-                                <w:proofErr w:type="spellStart"/>
                                 <w:r>
                                   <w:rPr>
                                     <w:color w:val="FFFFFF" w:themeColor="background1"/>
                                   </w:rPr>
-                                  <w:t>Corne</w:t>
+                                  <w:t>Corné</w:t>
                                 </w:r>
-                                <w:proofErr w:type="spellEnd"/>
                                 <w:r>
                                   <w:rPr>
                                     <w:color w:val="FFFFFF" w:themeColor="background1"/>
@@ -480,8 +492,10 @@
                     <v:shape id="Text Box 196" o:spid="_x0000_s1029" type="#_x0000_t202" style="position:absolute;left:68;top:13716;width:68580;height:27227;visibility:visible;mso-wrap-style:square;v-text-anchor:middle" o:gfxdata="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" fillcolor="white [3212]" stroked="f" strokeweight=".5pt">
                       <v:textbox inset="36pt,7.2pt,36pt,7.2pt">
                         <w:txbxContent>
-                          <w:sdt>
-                            <w:sdtPr>
+                          <w:p>
+                            <w:pPr>
+                              <w:pStyle w:val="NoSpacing"/>
+                              <w:jc w:val="center"/>
                               <w:rPr>
                                 <w:rFonts w:asciiTheme="majorHAnsi" w:eastAsiaTheme="majorEastAsia" w:hAnsiTheme="majorHAnsi" w:cstheme="majorBidi"/>
                                 <w:caps/>
@@ -489,25 +503,23 @@
                                 <w:sz w:val="72"/>
                                 <w:szCs w:val="72"/>
                               </w:rPr>
-                              <w:alias w:val="Title"/>
-                              <w:tag w:val=""/>
-                              <w:id w:val="-9991715"/>
-                              <w:dataBinding w:prefixMappings="xmlns:ns0='http://purl.org/dc/elements/1.1/' xmlns:ns1='http://schemas.openxmlformats.org/package/2006/metadata/core-properties' " w:xpath="/ns1:coreProperties[1]/ns0:title[1]" w:storeItemID="{6C3C8BC8-F283-45AE-878A-BAB7291924A1}"/>
-                              <w:text/>
-                            </w:sdtPr>
-                            <w:sdtContent>
-                              <w:p>
-                                <w:pPr>
-                                  <w:pStyle w:val="NoSpacing"/>
-                                  <w:jc w:val="center"/>
-                                  <w:rPr>
-                                    <w:rFonts w:asciiTheme="majorHAnsi" w:eastAsiaTheme="majorEastAsia" w:hAnsiTheme="majorHAnsi" w:cstheme="majorBidi"/>
-                                    <w:caps/>
-                                    <w:color w:val="156082" w:themeColor="accent1"/>
-                                    <w:sz w:val="72"/>
-                                    <w:szCs w:val="72"/>
-                                  </w:rPr>
-                                </w:pPr>
+                            </w:pPr>
+                            <w:sdt>
+                              <w:sdtPr>
+                                <w:rPr>
+                                  <w:rFonts w:asciiTheme="majorHAnsi" w:eastAsiaTheme="majorEastAsia" w:hAnsiTheme="majorHAnsi" w:cstheme="majorBidi"/>
+                                  <w:caps/>
+                                  <w:color w:val="156082" w:themeColor="accent1"/>
+                                  <w:sz w:val="72"/>
+                                  <w:szCs w:val="72"/>
+                                </w:rPr>
+                                <w:alias w:val="Title"/>
+                                <w:tag w:val=""/>
+                                <w:id w:val="-9991715"/>
+                                <w:dataBinding w:prefixMappings="xmlns:ns0='http://purl.org/dc/elements/1.1/' xmlns:ns1='http://schemas.openxmlformats.org/package/2006/metadata/core-properties' " w:xpath="/ns1:coreProperties[1]/ns0:title[1]" w:storeItemID="{6C3C8BC8-F283-45AE-878A-BAB7291924A1}"/>
+                                <w:text/>
+                              </w:sdtPr>
+                              <w:sdtContent>
                                 <w:r>
                                   <w:rPr>
                                     <w:rFonts w:asciiTheme="majorHAnsi" w:eastAsiaTheme="majorEastAsia" w:hAnsiTheme="majorHAnsi" w:cstheme="majorBidi"/>
@@ -518,9 +530,25 @@
                                   </w:rPr>
                                   <w:t>vragen aan opdrachtgever</w:t>
                                 </w:r>
-                              </w:p>
-                            </w:sdtContent>
-                          </w:sdt>
+                              </w:sdtContent>
+                            </w:sdt>
+                            <w:r>
+                              <w:rPr>
+                                <w:rFonts w:asciiTheme="majorHAnsi" w:eastAsiaTheme="majorEastAsia" w:hAnsiTheme="majorHAnsi" w:cstheme="majorBidi"/>
+                                <w:caps/>
+                                <w:color w:val="156082" w:themeColor="accent1"/>
+                                <w:sz w:val="72"/>
+                                <w:szCs w:val="72"/>
+                              </w:rPr>
+                              <w:br/>
+                            </w:r>
+                            <w:r>
+                              <w:rPr>
+                                <w:rStyle w:val="Heading3Char"/>
+                              </w:rPr>
+                              <w:t>groep 12</w:t>
+                            </w:r>
+                          </w:p>
                         </w:txbxContent>
                       </v:textbox>
                     </v:shape>
@@ -939,9 +967,14 @@
         </w:rPr>
         <w:t xml:space="preserve">riteria – </w:t>
       </w:r>
-      <w:r>
+      <w:proofErr w:type="spellStart"/>
+      <w:r>
+        <w:rPr>
+          <w:lang w:val="en-GB"/>
+        </w:rPr>
         <w:t>prioriteit</w:t>
       </w:r>
+      <w:proofErr w:type="spellEnd"/>
       <w:r>
         <w:rPr>
           <w:lang w:val="en-GB"/>
@@ -985,14 +1018,50 @@
       </w:r>
     </w:p>
     <w:p>
-      <w:r>
-        <w:t xml:space="preserve">M – moet er in </w:t>
-      </w:r>
-      <w:r>
-        <w:t xml:space="preserve">– moet </w:t>
+      <w:pPr>
+        <w:rPr>
+          <w:lang w:val="en-GB"/>
+        </w:rPr>
+      </w:pPr>
+      <w:r>
+        <w:rPr>
+          <w:lang w:val="en-GB"/>
+        </w:rPr>
+        <w:t xml:space="preserve">M – </w:t>
       </w:r>
       <w:proofErr w:type="spellStart"/>
       <w:r>
+        <w:rPr>
+          <w:lang w:val="en-GB"/>
+        </w:rPr>
+        <w:t>moet</w:t>
+      </w:r>
+      <w:proofErr w:type="spellEnd"/>
+      <w:r>
+        <w:rPr>
+          <w:lang w:val="en-GB"/>
+        </w:rPr>
+        <w:t xml:space="preserve"> er in – </w:t>
+      </w:r>
+      <w:proofErr w:type="spellStart"/>
+      <w:r>
+        <w:rPr>
+          <w:lang w:val="en-GB"/>
+        </w:rPr>
+        <w:t>moet</w:t>
+      </w:r>
+      <w:proofErr w:type="spellEnd"/>
+      <w:r>
+        <w:rPr>
+          <w:lang w:val="en-GB"/>
+        </w:rPr>
+        <w:t xml:space="preserve"> </w:t>
+      </w:r>
+      <w:proofErr w:type="spellStart"/>
+      <w:r>
+        <w:rPr>
+          <w:lang w:val="en-GB"/>
+        </w:rPr>
         <w:t>GUi</w:t>
       </w:r>
       <w:proofErr w:type="spellEnd"/>
@@ -1717,7 +1786,6 @@
     <w:next w:val="Normal"/>
     <w:link w:val="Heading3Char"/>
     <w:uiPriority w:val="9"/>
-    <w:semiHidden/>
     <w:unhideWhenUsed/>
     <w:qFormat/>
     <w:rsid w:val="00DD61E5"/>
@@ -1869,7 +1937,6 @@
   <w:style w:type="character" w:default="1" w:styleId="DefaultParagraphFont">
     <w:name w:val="Default Paragraph Font"/>
     <w:uiPriority w:val="1"/>
-    <w:semiHidden/>
     <w:unhideWhenUsed/>
   </w:style>
   <w:style w:type="table" w:default="1" w:styleId="TableNormal">
@@ -1924,7 +1991,6 @@
     <w:basedOn w:val="DefaultParagraphFont"/>
     <w:link w:val="Heading3"/>
     <w:uiPriority w:val="9"/>
-    <w:semiHidden/>
     <w:rsid w:val="00DD61E5"/>
     <w:rPr>
       <w:rFonts w:eastAsiaTheme="majorEastAsia" w:cstheme="majorBidi"/>

</xml_diff>